<commit_message>
Creazione bozza per il documento definitivo di Requisiti e Casi D'Uso
</commit_message>
<xml_diff>
--- a/Semilavorati/Requisiti e Casi D'Uso/R&UC_BeHub_0.4.docx
+++ b/Semilavorati/Requisiti e Casi D'Uso/R&UC_BeHub_0.4.docx
@@ -453,25 +453,24 @@
     <w:tbl>
       <w:tblPr>
         <w:tblStyle w:val="Tabellagriglia4-colore5"/>
-        <w:tblW w:w="9988" w:type="dxa"/>
+        <w:tblW w:w="9918" w:type="dxa"/>
         <w:tblInd w:w="0" w:type="dxa"/>
         <w:tblLook w:val="04A0" w:firstRow="1" w:lastRow="0" w:firstColumn="1" w:lastColumn="0" w:noHBand="0" w:noVBand="1"/>
       </w:tblPr>
       <w:tblGrid>
-        <w:gridCol w:w="2424"/>
-        <w:gridCol w:w="2424"/>
-        <w:gridCol w:w="2424"/>
-        <w:gridCol w:w="2716"/>
+        <w:gridCol w:w="2407"/>
+        <w:gridCol w:w="2407"/>
+        <w:gridCol w:w="2407"/>
+        <w:gridCol w:w="2697"/>
       </w:tblGrid>
       <w:tr>
         <w:trPr>
           <w:cnfStyle w:val="100000000000" w:firstRow="1" w:lastRow="0" w:firstColumn="0" w:lastColumn="0" w:oddVBand="0" w:evenVBand="0" w:oddHBand="0" w:evenHBand="0" w:firstRowFirstColumn="0" w:firstRowLastColumn="0" w:lastRowFirstColumn="0" w:lastRowLastColumn="0"/>
-          <w:trHeight w:val="345"/>
-        </w:trPr>
-        <w:tc>
-          <w:tcPr>
-            <w:cnfStyle w:val="001000000000" w:firstRow="0" w:lastRow="0" w:firstColumn="1" w:lastColumn="0" w:oddVBand="0" w:evenVBand="0" w:oddHBand="0" w:evenHBand="0" w:firstRowFirstColumn="0" w:firstRowLastColumn="0" w:lastRowFirstColumn="0" w:lastRowLastColumn="0"/>
-            <w:tcW w:w="2424" w:type="dxa"/>
+        </w:trPr>
+        <w:tc>
+          <w:tcPr>
+            <w:cnfStyle w:val="001000000000" w:firstRow="0" w:lastRow="0" w:firstColumn="1" w:lastColumn="0" w:oddVBand="0" w:evenVBand="0" w:oddHBand="0" w:evenHBand="0" w:firstRowFirstColumn="0" w:firstRowLastColumn="0" w:lastRowFirstColumn="0" w:lastRowLastColumn="0"/>
+            <w:tcW w:w="2407" w:type="dxa"/>
             <w:hideMark/>
           </w:tcPr>
           <w:p>
@@ -498,7 +497,7 @@
         </w:tc>
         <w:tc>
           <w:tcPr>
-            <w:tcW w:w="2424" w:type="dxa"/>
+            <w:tcW w:w="2407" w:type="dxa"/>
             <w:hideMark/>
           </w:tcPr>
           <w:p>
@@ -526,7 +525,7 @@
         </w:tc>
         <w:tc>
           <w:tcPr>
-            <w:tcW w:w="2424" w:type="dxa"/>
+            <w:tcW w:w="2407" w:type="dxa"/>
             <w:hideMark/>
           </w:tcPr>
           <w:p>
@@ -554,7 +553,7 @@
         </w:tc>
         <w:tc>
           <w:tcPr>
-            <w:tcW w:w="2716" w:type="dxa"/>
+            <w:tcW w:w="2697" w:type="dxa"/>
             <w:hideMark/>
           </w:tcPr>
           <w:p>
@@ -584,12 +583,11 @@
       <w:tr>
         <w:trPr>
           <w:cnfStyle w:val="000000100000" w:firstRow="0" w:lastRow="0" w:firstColumn="0" w:lastColumn="0" w:oddVBand="0" w:evenVBand="0" w:oddHBand="1" w:evenHBand="0" w:firstRowFirstColumn="0" w:firstRowLastColumn="0" w:lastRowFirstColumn="0" w:lastRowLastColumn="0"/>
-          <w:trHeight w:val="927"/>
-        </w:trPr>
-        <w:tc>
-          <w:tcPr>
-            <w:cnfStyle w:val="001000000000" w:firstRow="0" w:lastRow="0" w:firstColumn="1" w:lastColumn="0" w:oddVBand="0" w:evenVBand="0" w:oddHBand="0" w:evenHBand="0" w:firstRowFirstColumn="0" w:firstRowLastColumn="0" w:lastRowFirstColumn="0" w:lastRowLastColumn="0"/>
-            <w:tcW w:w="2424" w:type="dxa"/>
+        </w:trPr>
+        <w:tc>
+          <w:tcPr>
+            <w:cnfStyle w:val="001000000000" w:firstRow="0" w:lastRow="0" w:firstColumn="1" w:lastColumn="0" w:oddVBand="0" w:evenVBand="0" w:oddHBand="0" w:evenHBand="0" w:firstRowFirstColumn="0" w:firstRowLastColumn="0" w:lastRowFirstColumn="0" w:lastRowLastColumn="0"/>
+            <w:tcW w:w="2407" w:type="dxa"/>
             <w:tcBorders>
               <w:top w:val="single" w:sz="4" w:space="0" w:color="9CC2E5" w:themeColor="accent5" w:themeTint="99"/>
               <w:left w:val="single" w:sz="4" w:space="0" w:color="9CC2E5" w:themeColor="accent5" w:themeTint="99"/>
@@ -631,7 +629,7 @@
         </w:tc>
         <w:tc>
           <w:tcPr>
-            <w:tcW w:w="2424" w:type="dxa"/>
+            <w:tcW w:w="2407" w:type="dxa"/>
             <w:tcBorders>
               <w:top w:val="single" w:sz="4" w:space="0" w:color="9CC2E5" w:themeColor="accent5" w:themeTint="99"/>
               <w:left w:val="single" w:sz="4" w:space="0" w:color="9CC2E5" w:themeColor="accent5" w:themeTint="99"/>
@@ -671,7 +669,7 @@
         </w:tc>
         <w:tc>
           <w:tcPr>
-            <w:tcW w:w="2424" w:type="dxa"/>
+            <w:tcW w:w="2407" w:type="dxa"/>
             <w:tcBorders>
               <w:top w:val="single" w:sz="4" w:space="0" w:color="9CC2E5" w:themeColor="accent5" w:themeTint="99"/>
               <w:left w:val="single" w:sz="4" w:space="0" w:color="9CC2E5" w:themeColor="accent5" w:themeTint="99"/>
@@ -711,7 +709,7 @@
         </w:tc>
         <w:tc>
           <w:tcPr>
-            <w:tcW w:w="2716" w:type="dxa"/>
+            <w:tcW w:w="2697" w:type="dxa"/>
             <w:tcBorders>
               <w:top w:val="single" w:sz="4" w:space="0" w:color="9CC2E5" w:themeColor="accent5" w:themeTint="99"/>
               <w:left w:val="single" w:sz="4" w:space="0" w:color="9CC2E5" w:themeColor="accent5" w:themeTint="99"/>
@@ -777,13 +775,10 @@
         </w:tc>
       </w:tr>
       <w:tr>
-        <w:trPr>
-          <w:trHeight w:val="916"/>
-        </w:trPr>
-        <w:tc>
-          <w:tcPr>
-            <w:cnfStyle w:val="001000000000" w:firstRow="0" w:lastRow="0" w:firstColumn="1" w:lastColumn="0" w:oddVBand="0" w:evenVBand="0" w:oddHBand="0" w:evenHBand="0" w:firstRowFirstColumn="0" w:firstRowLastColumn="0" w:lastRowFirstColumn="0" w:lastRowLastColumn="0"/>
-            <w:tcW w:w="2424" w:type="dxa"/>
+        <w:tc>
+          <w:tcPr>
+            <w:cnfStyle w:val="001000000000" w:firstRow="0" w:lastRow="0" w:firstColumn="1" w:lastColumn="0" w:oddVBand="0" w:evenVBand="0" w:oddHBand="0" w:evenHBand="0" w:firstRowFirstColumn="0" w:firstRowLastColumn="0" w:lastRowFirstColumn="0" w:lastRowLastColumn="0"/>
+            <w:tcW w:w="2407" w:type="dxa"/>
             <w:tcBorders>
               <w:top w:val="single" w:sz="4" w:space="0" w:color="9CC2E5" w:themeColor="accent5" w:themeTint="99"/>
               <w:left w:val="single" w:sz="4" w:space="0" w:color="9CC2E5" w:themeColor="accent5" w:themeTint="99"/>
@@ -825,7 +820,7 @@
         </w:tc>
         <w:tc>
           <w:tcPr>
-            <w:tcW w:w="2424" w:type="dxa"/>
+            <w:tcW w:w="2407" w:type="dxa"/>
             <w:tcBorders>
               <w:top w:val="single" w:sz="4" w:space="0" w:color="9CC2E5" w:themeColor="accent5" w:themeTint="99"/>
               <w:left w:val="single" w:sz="4" w:space="0" w:color="9CC2E5" w:themeColor="accent5" w:themeTint="99"/>
@@ -865,7 +860,7 @@
         </w:tc>
         <w:tc>
           <w:tcPr>
-            <w:tcW w:w="2424" w:type="dxa"/>
+            <w:tcW w:w="2407" w:type="dxa"/>
             <w:tcBorders>
               <w:top w:val="single" w:sz="4" w:space="0" w:color="9CC2E5" w:themeColor="accent5" w:themeTint="99"/>
               <w:left w:val="single" w:sz="4" w:space="0" w:color="9CC2E5" w:themeColor="accent5" w:themeTint="99"/>
@@ -895,7 +890,7 @@
         </w:tc>
         <w:tc>
           <w:tcPr>
-            <w:tcW w:w="2716" w:type="dxa"/>
+            <w:tcW w:w="2697" w:type="dxa"/>
             <w:tcBorders>
               <w:top w:val="single" w:sz="4" w:space="0" w:color="9CC2E5" w:themeColor="accent5" w:themeTint="99"/>
               <w:left w:val="single" w:sz="4" w:space="0" w:color="9CC2E5" w:themeColor="accent5" w:themeTint="99"/>
@@ -938,12 +933,11 @@
       <w:tr>
         <w:trPr>
           <w:cnfStyle w:val="000000100000" w:firstRow="0" w:lastRow="0" w:firstColumn="0" w:lastColumn="0" w:oddVBand="0" w:evenVBand="0" w:oddHBand="1" w:evenHBand="0" w:firstRowFirstColumn="0" w:firstRowLastColumn="0" w:lastRowFirstColumn="0" w:lastRowLastColumn="0"/>
-          <w:trHeight w:val="916"/>
-        </w:trPr>
-        <w:tc>
-          <w:tcPr>
-            <w:cnfStyle w:val="001000000000" w:firstRow="0" w:lastRow="0" w:firstColumn="1" w:lastColumn="0" w:oddVBand="0" w:evenVBand="0" w:oddHBand="0" w:evenHBand="0" w:firstRowFirstColumn="0" w:firstRowLastColumn="0" w:lastRowFirstColumn="0" w:lastRowLastColumn="0"/>
-            <w:tcW w:w="2424" w:type="dxa"/>
+        </w:trPr>
+        <w:tc>
+          <w:tcPr>
+            <w:cnfStyle w:val="001000000000" w:firstRow="0" w:lastRow="0" w:firstColumn="1" w:lastColumn="0" w:oddVBand="0" w:evenVBand="0" w:oddHBand="0" w:evenHBand="0" w:firstRowFirstColumn="0" w:firstRowLastColumn="0" w:lastRowFirstColumn="0" w:lastRowLastColumn="0"/>
+            <w:tcW w:w="2407" w:type="dxa"/>
             <w:tcBorders>
               <w:top w:val="single" w:sz="4" w:space="0" w:color="9CC2E5" w:themeColor="accent5" w:themeTint="99"/>
               <w:left w:val="single" w:sz="4" w:space="0" w:color="9CC2E5" w:themeColor="accent5" w:themeTint="99"/>
@@ -986,7 +980,7 @@
         </w:tc>
         <w:tc>
           <w:tcPr>
-            <w:tcW w:w="2424" w:type="dxa"/>
+            <w:tcW w:w="2407" w:type="dxa"/>
             <w:tcBorders>
               <w:top w:val="single" w:sz="4" w:space="0" w:color="9CC2E5" w:themeColor="accent5" w:themeTint="99"/>
               <w:left w:val="single" w:sz="4" w:space="0" w:color="9CC2E5" w:themeColor="accent5" w:themeTint="99"/>
@@ -1027,7 +1021,7 @@
         </w:tc>
         <w:tc>
           <w:tcPr>
-            <w:tcW w:w="2424" w:type="dxa"/>
+            <w:tcW w:w="2407" w:type="dxa"/>
             <w:tcBorders>
               <w:top w:val="single" w:sz="4" w:space="0" w:color="9CC2E5" w:themeColor="accent5" w:themeTint="99"/>
               <w:left w:val="single" w:sz="4" w:space="0" w:color="9CC2E5" w:themeColor="accent5" w:themeTint="99"/>
@@ -1057,7 +1051,7 @@
         </w:tc>
         <w:tc>
           <w:tcPr>
-            <w:tcW w:w="2716" w:type="dxa"/>
+            <w:tcW w:w="2697" w:type="dxa"/>
             <w:tcBorders>
               <w:top w:val="single" w:sz="4" w:space="0" w:color="9CC2E5" w:themeColor="accent5" w:themeTint="99"/>
               <w:left w:val="single" w:sz="4" w:space="0" w:color="9CC2E5" w:themeColor="accent5" w:themeTint="99"/>
@@ -1098,13 +1092,10 @@
         </w:tc>
       </w:tr>
       <w:tr>
-        <w:trPr>
-          <w:trHeight w:val="927"/>
-        </w:trPr>
-        <w:tc>
-          <w:tcPr>
-            <w:cnfStyle w:val="001000000000" w:firstRow="0" w:lastRow="0" w:firstColumn="1" w:lastColumn="0" w:oddVBand="0" w:evenVBand="0" w:oddHBand="0" w:evenHBand="0" w:firstRowFirstColumn="0" w:firstRowLastColumn="0" w:lastRowFirstColumn="0" w:lastRowLastColumn="0"/>
-            <w:tcW w:w="2424" w:type="dxa"/>
+        <w:tc>
+          <w:tcPr>
+            <w:cnfStyle w:val="001000000000" w:firstRow="0" w:lastRow="0" w:firstColumn="1" w:lastColumn="0" w:oddVBand="0" w:evenVBand="0" w:oddHBand="0" w:evenHBand="0" w:firstRowFirstColumn="0" w:firstRowLastColumn="0" w:lastRowFirstColumn="0" w:lastRowLastColumn="0"/>
+            <w:tcW w:w="2407" w:type="dxa"/>
             <w:tcBorders>
               <w:top w:val="single" w:sz="4" w:space="0" w:color="9CC2E5" w:themeColor="accent5" w:themeTint="99"/>
               <w:left w:val="single" w:sz="4" w:space="0" w:color="9CC2E5" w:themeColor="accent5" w:themeTint="99"/>
@@ -1165,7 +1156,7 @@
         </w:tc>
         <w:tc>
           <w:tcPr>
-            <w:tcW w:w="2424" w:type="dxa"/>
+            <w:tcW w:w="2407" w:type="dxa"/>
             <w:tcBorders>
               <w:top w:val="single" w:sz="4" w:space="0" w:color="9CC2E5" w:themeColor="accent5" w:themeTint="99"/>
               <w:left w:val="single" w:sz="4" w:space="0" w:color="9CC2E5" w:themeColor="accent5" w:themeTint="99"/>
@@ -1206,7 +1197,7 @@
         </w:tc>
         <w:tc>
           <w:tcPr>
-            <w:tcW w:w="2424" w:type="dxa"/>
+            <w:tcW w:w="2407" w:type="dxa"/>
             <w:tcBorders>
               <w:top w:val="single" w:sz="4" w:space="0" w:color="9CC2E5" w:themeColor="accent5" w:themeTint="99"/>
               <w:left w:val="single" w:sz="4" w:space="0" w:color="9CC2E5" w:themeColor="accent5" w:themeTint="99"/>
@@ -1230,7 +1221,7 @@
                 <w:sz w:val="28"/>
                 <w:szCs w:val="28"/>
               </w:rPr>
-              <w:t>Migliorata</w:t>
+              <w:t>Migliorata paginazione</w:t>
             </w:r>
           </w:p>
           <w:p>
@@ -1243,29 +1234,11 @@
                 <w:szCs w:val="28"/>
               </w:rPr>
             </w:pPr>
-            <w:r>
-              <w:rPr>
-                <w:sz w:val="28"/>
-                <w:szCs w:val="28"/>
-              </w:rPr>
-              <w:t>paginazione</w:t>
-            </w:r>
-          </w:p>
-          <w:p>
-            <w:pPr>
-              <w:spacing w:line="240" w:lineRule="auto"/>
-              <w:jc w:val="center"/>
-              <w:cnfStyle w:val="000000000000" w:firstRow="0" w:lastRow="0" w:firstColumn="0" w:lastColumn="0" w:oddVBand="0" w:evenVBand="0" w:oddHBand="0" w:evenHBand="0" w:firstRowFirstColumn="0" w:firstRowLastColumn="0" w:lastRowFirstColumn="0" w:lastRowLastColumn="0"/>
-              <w:rPr>
-                <w:sz w:val="28"/>
-                <w:szCs w:val="28"/>
-              </w:rPr>
-            </w:pPr>
-          </w:p>
-        </w:tc>
-        <w:tc>
-          <w:tcPr>
-            <w:tcW w:w="2716" w:type="dxa"/>
+          </w:p>
+        </w:tc>
+        <w:tc>
+          <w:tcPr>
+            <w:tcW w:w="2697" w:type="dxa"/>
             <w:tcBorders>
               <w:top w:val="single" w:sz="4" w:space="0" w:color="9CC2E5" w:themeColor="accent5" w:themeTint="99"/>
               <w:left w:val="single" w:sz="4" w:space="0" w:color="9CC2E5" w:themeColor="accent5" w:themeTint="99"/>
@@ -1303,17 +1276,27 @@
               <w:t>Mirko Danilo Pacelli</w:t>
             </w:r>
           </w:p>
+          <w:p>
+            <w:pPr>
+              <w:spacing w:line="240" w:lineRule="auto"/>
+              <w:jc w:val="center"/>
+              <w:cnfStyle w:val="000000000000" w:firstRow="0" w:lastRow="0" w:firstColumn="0" w:lastColumn="0" w:oddVBand="0" w:evenVBand="0" w:oddHBand="0" w:evenHBand="0" w:firstRowFirstColumn="0" w:firstRowLastColumn="0" w:lastRowFirstColumn="0" w:lastRowLastColumn="0"/>
+              <w:rPr>
+                <w:sz w:val="28"/>
+                <w:szCs w:val="28"/>
+              </w:rPr>
+            </w:pPr>
+          </w:p>
         </w:tc>
       </w:tr>
       <w:tr>
         <w:trPr>
           <w:cnfStyle w:val="000000100000" w:firstRow="0" w:lastRow="0" w:firstColumn="0" w:lastColumn="0" w:oddVBand="0" w:evenVBand="0" w:oddHBand="1" w:evenHBand="0" w:firstRowFirstColumn="0" w:firstRowLastColumn="0" w:lastRowFirstColumn="0" w:lastRowLastColumn="0"/>
-          <w:trHeight w:val="916"/>
-        </w:trPr>
-        <w:tc>
-          <w:tcPr>
-            <w:cnfStyle w:val="001000000000" w:firstRow="0" w:lastRow="0" w:firstColumn="1" w:lastColumn="0" w:oddVBand="0" w:evenVBand="0" w:oddHBand="0" w:evenHBand="0" w:firstRowFirstColumn="0" w:firstRowLastColumn="0" w:lastRowFirstColumn="0" w:lastRowLastColumn="0"/>
-            <w:tcW w:w="2424" w:type="dxa"/>
+        </w:trPr>
+        <w:tc>
+          <w:tcPr>
+            <w:cnfStyle w:val="001000000000" w:firstRow="0" w:lastRow="0" w:firstColumn="1" w:lastColumn="0" w:oddVBand="0" w:evenVBand="0" w:oddHBand="0" w:evenHBand="0" w:firstRowFirstColumn="0" w:firstRowLastColumn="0" w:lastRowFirstColumn="0" w:lastRowLastColumn="0"/>
+            <w:tcW w:w="2407" w:type="dxa"/>
             <w:tcBorders>
               <w:top w:val="single" w:sz="4" w:space="0" w:color="9CC2E5" w:themeColor="accent5" w:themeTint="99"/>
               <w:left w:val="single" w:sz="4" w:space="0" w:color="9CC2E5" w:themeColor="accent5" w:themeTint="99"/>
@@ -1373,7 +1356,7 @@
         </w:tc>
         <w:tc>
           <w:tcPr>
-            <w:tcW w:w="2424" w:type="dxa"/>
+            <w:tcW w:w="2407" w:type="dxa"/>
             <w:tcBorders>
               <w:top w:val="single" w:sz="4" w:space="0" w:color="9CC2E5" w:themeColor="accent5" w:themeTint="99"/>
               <w:left w:val="single" w:sz="4" w:space="0" w:color="9CC2E5" w:themeColor="accent5" w:themeTint="99"/>
@@ -1413,7 +1396,7 @@
         </w:tc>
         <w:tc>
           <w:tcPr>
-            <w:tcW w:w="2424" w:type="dxa"/>
+            <w:tcW w:w="2407" w:type="dxa"/>
             <w:tcBorders>
               <w:top w:val="single" w:sz="4" w:space="0" w:color="9CC2E5" w:themeColor="accent5" w:themeTint="99"/>
               <w:left w:val="single" w:sz="4" w:space="0" w:color="9CC2E5" w:themeColor="accent5" w:themeTint="99"/>
@@ -1436,13 +1419,13 @@
                 <w:sz w:val="28"/>
                 <w:szCs w:val="28"/>
               </w:rPr>
-              <w:t>Aggiunti casi d’uso addetti al catalogo e supporto</w:t>
-            </w:r>
-          </w:p>
-        </w:tc>
-        <w:tc>
-          <w:tcPr>
-            <w:tcW w:w="2716" w:type="dxa"/>
+              <w:t>Aggiunti casi d’uso addetti al supporto e al catalogo</w:t>
+            </w:r>
+          </w:p>
+        </w:tc>
+        <w:tc>
+          <w:tcPr>
+            <w:tcW w:w="2697" w:type="dxa"/>
             <w:tcBorders>
               <w:top w:val="single" w:sz="4" w:space="0" w:color="9CC2E5" w:themeColor="accent5" w:themeTint="99"/>
               <w:left w:val="single" w:sz="4" w:space="0" w:color="9CC2E5" w:themeColor="accent5" w:themeTint="99"/>
@@ -1482,13 +1465,10 @@
         </w:tc>
       </w:tr>
       <w:tr>
-        <w:trPr>
-          <w:trHeight w:val="916"/>
-        </w:trPr>
-        <w:tc>
-          <w:tcPr>
-            <w:cnfStyle w:val="001000000000" w:firstRow="0" w:lastRow="0" w:firstColumn="1" w:lastColumn="0" w:oddVBand="0" w:evenVBand="0" w:oddHBand="0" w:evenHBand="0" w:firstRowFirstColumn="0" w:firstRowLastColumn="0" w:lastRowFirstColumn="0" w:lastRowLastColumn="0"/>
-            <w:tcW w:w="2424" w:type="dxa"/>
+        <w:tc>
+          <w:tcPr>
+            <w:cnfStyle w:val="001000000000" w:firstRow="0" w:lastRow="0" w:firstColumn="1" w:lastColumn="0" w:oddVBand="0" w:evenVBand="0" w:oddHBand="0" w:evenHBand="0" w:firstRowFirstColumn="0" w:firstRowLastColumn="0" w:lastRowFirstColumn="0" w:lastRowLastColumn="0"/>
+            <w:tcW w:w="2407" w:type="dxa"/>
             <w:tcBorders>
               <w:top w:val="single" w:sz="4" w:space="0" w:color="9CC2E5" w:themeColor="accent5" w:themeTint="99"/>
               <w:left w:val="single" w:sz="4" w:space="0" w:color="9CC2E5" w:themeColor="accent5" w:themeTint="99"/>
@@ -1529,10 +1509,20 @@
               <w:t>??/11/2022</w:t>
             </w:r>
           </w:p>
-        </w:tc>
-        <w:tc>
-          <w:tcPr>
-            <w:tcW w:w="2424" w:type="dxa"/>
+          <w:p>
+            <w:pPr>
+              <w:spacing w:line="240" w:lineRule="auto"/>
+              <w:jc w:val="center"/>
+              <w:rPr>
+                <w:sz w:val="28"/>
+                <w:szCs w:val="28"/>
+              </w:rPr>
+            </w:pPr>
+          </w:p>
+        </w:tc>
+        <w:tc>
+          <w:tcPr>
+            <w:tcW w:w="2407" w:type="dxa"/>
             <w:tcBorders>
               <w:top w:val="single" w:sz="4" w:space="0" w:color="9CC2E5" w:themeColor="accent5" w:themeTint="99"/>
               <w:left w:val="single" w:sz="4" w:space="0" w:color="9CC2E5" w:themeColor="accent5" w:themeTint="99"/>
@@ -1576,7 +1566,7 @@
         </w:tc>
         <w:tc>
           <w:tcPr>
-            <w:tcW w:w="2424" w:type="dxa"/>
+            <w:tcW w:w="2407" w:type="dxa"/>
             <w:tcBorders>
               <w:top w:val="single" w:sz="4" w:space="0" w:color="9CC2E5" w:themeColor="accent5" w:themeTint="99"/>
               <w:left w:val="single" w:sz="4" w:space="0" w:color="9CC2E5" w:themeColor="accent5" w:themeTint="99"/>
@@ -1598,7 +1588,7 @@
         </w:tc>
         <w:tc>
           <w:tcPr>
-            <w:tcW w:w="2716" w:type="dxa"/>
+            <w:tcW w:w="2697" w:type="dxa"/>
             <w:tcBorders>
               <w:top w:val="single" w:sz="4" w:space="0" w:color="9CC2E5" w:themeColor="accent5" w:themeTint="99"/>
               <w:left w:val="single" w:sz="4" w:space="0" w:color="9CC2E5" w:themeColor="accent5" w:themeTint="99"/>
@@ -1606,17 +1596,6 @@
               <w:right w:val="single" w:sz="4" w:space="0" w:color="9CC2E5" w:themeColor="accent5" w:themeTint="99"/>
             </w:tcBorders>
           </w:tcPr>
-          <w:p>
-            <w:pPr>
-              <w:spacing w:line="240" w:lineRule="auto"/>
-              <w:jc w:val="center"/>
-              <w:cnfStyle w:val="000000000000" w:firstRow="0" w:lastRow="0" w:firstColumn="0" w:lastColumn="0" w:oddVBand="0" w:evenVBand="0" w:oddHBand="0" w:evenHBand="0" w:firstRowFirstColumn="0" w:firstRowLastColumn="0" w:lastRowFirstColumn="0" w:lastRowLastColumn="0"/>
-              <w:rPr>
-                <w:sz w:val="28"/>
-                <w:szCs w:val="28"/>
-              </w:rPr>
-            </w:pPr>
-          </w:p>
           <w:p>
             <w:pPr>
               <w:spacing w:line="240" w:lineRule="auto"/>
@@ -1656,12 +1635,6 @@
           <w:docPartUnique/>
         </w:docPartObj>
       </w:sdtPr>
-      <w:sdtEndPr>
-        <w:rPr>
-          <w:rFonts w:cs="Times New Roman"/>
-          <w:lang w:eastAsia="it-IT"/>
-        </w:rPr>
-      </w:sdtEndPr>
       <w:sdtContent>
         <w:p>
           <w:pPr>
@@ -1873,20 +1846,21 @@
             <w:t>??</w:t>
           </w:r>
         </w:p>
+        <w:p>
+          <w:pPr>
+            <w:rPr>
+              <w:b/>
+              <w:bCs/>
+            </w:rPr>
+          </w:pPr>
+        </w:p>
       </w:sdtContent>
     </w:sdt>
     <w:p>
       <w:pPr>
         <w:pStyle w:val="Titolo"/>
-        <w:rPr>
-          <w:sz w:val="21"/>
-          <w:szCs w:val="21"/>
-        </w:rPr>
       </w:pPr>
     </w:p>
-    <w:p/>
-    <w:p/>
-    <w:p/>
     <w:p>
       <w:pPr>
         <w:pStyle w:val="Titolo"/>
@@ -24559,6 +24533,7 @@
     <w:next w:val="Normale"/>
     <w:autoRedefine/>
     <w:uiPriority w:val="39"/>
+    <w:semiHidden/>
     <w:unhideWhenUsed/>
     <w:rsid w:val="0047373B"/>
     <w:pPr>

</xml_diff>